<commit_message>
Konstuktor "Panel" und paintComponent erstellt - Zeichenoberfläche
</commit_message>
<xml_diff>
--- a/Dokumentation/Projektdokumentation.docx
+++ b/Dokumentation/Projektdokumentation.docx
@@ -29,6 +29,54 @@
       </w:pPr>
       <w:r>
         <w:t>Erstellen der GitRepository</w:t>
+      </w:r>
+    </w:p>
+    <w:p>
+      <w:pPr>
+        <w:pStyle w:val="Listenabsatz"/>
+        <w:numPr>
+          <w:ilvl w:val="0"/>
+          <w:numId w:val="1"/>
+        </w:numPr>
+      </w:pPr>
+      <w:r>
+        <w:t>Informationsbeschaffung zu neuen Klassen</w:t>
+      </w:r>
+    </w:p>
+    <w:p>
+      <w:pPr>
+        <w:pStyle w:val="Listenabsatz"/>
+        <w:numPr>
+          <w:ilvl w:val="0"/>
+          <w:numId w:val="1"/>
+        </w:numPr>
+      </w:pPr>
+      <w:r>
+        <w:t>Erstellen des JFrame</w:t>
+      </w:r>
+    </w:p>
+    <w:p>
+      <w:pPr>
+        <w:pStyle w:val="Listenabsatz"/>
+        <w:numPr>
+          <w:ilvl w:val="0"/>
+          <w:numId w:val="1"/>
+        </w:numPr>
+      </w:pPr>
+      <w:r>
+        <w:t>Erstellen des JPanel</w:t>
+      </w:r>
+    </w:p>
+    <w:p>
+      <w:pPr>
+        <w:pStyle w:val="Listenabsatz"/>
+        <w:numPr>
+          <w:ilvl w:val="0"/>
+          <w:numId w:val="1"/>
+        </w:numPr>
+      </w:pPr>
+      <w:r>
+        <w:t>Erstellen der Zeichenfläche mit paintComponent und Konstruktor Panel</w:t>
       </w:r>
     </w:p>
     <w:sectPr>

</xml_diff>

<commit_message>
Buttons für Farben hinzugefügt, Ändern der Farbe über Buttons implementiert, Variablennamen auf Englisch geändert
</commit_message>
<xml_diff>
--- a/Dokumentation/Projektdokumentation.docx
+++ b/Dokumentation/Projektdokumentation.docx
@@ -28,8 +28,13 @@
         </w:numPr>
       </w:pPr>
       <w:r>
-        <w:t>Erstellen der GitRepository</w:t>
-      </w:r>
+        <w:t xml:space="preserve">Erstellen der </w:t>
+      </w:r>
+      <w:proofErr w:type="spellStart"/>
+      <w:r>
+        <w:t>GitRepository</w:t>
+      </w:r>
+      <w:proofErr w:type="spellEnd"/>
     </w:p>
     <w:p>
       <w:pPr>
@@ -52,8 +57,13 @@
         </w:numPr>
       </w:pPr>
       <w:r>
-        <w:t>Erstellen des JFrame</w:t>
-      </w:r>
+        <w:t xml:space="preserve">Erstellen des </w:t>
+      </w:r>
+      <w:proofErr w:type="spellStart"/>
+      <w:r>
+        <w:t>JFrame</w:t>
+      </w:r>
+      <w:proofErr w:type="spellEnd"/>
     </w:p>
     <w:p>
       <w:pPr>
@@ -64,8 +74,13 @@
         </w:numPr>
       </w:pPr>
       <w:r>
-        <w:t>Erstellen des JPanel</w:t>
-      </w:r>
+        <w:t xml:space="preserve">Erstellen des </w:t>
+      </w:r>
+      <w:proofErr w:type="spellStart"/>
+      <w:r>
+        <w:t>JPanel</w:t>
+      </w:r>
+      <w:proofErr w:type="spellEnd"/>
     </w:p>
     <w:p>
       <w:pPr>
@@ -76,7 +91,27 @@
         </w:numPr>
       </w:pPr>
       <w:r>
-        <w:t>Erstellen der Zeichenfläche mit paintComponent und Konstruktor Panel</w:t>
+        <w:t xml:space="preserve">Erstellen der Zeichenfläche mit </w:t>
+      </w:r>
+      <w:proofErr w:type="spellStart"/>
+      <w:r>
+        <w:t>paintComponent</w:t>
+      </w:r>
+      <w:proofErr w:type="spellEnd"/>
+      <w:r>
+        <w:t xml:space="preserve"> und Konstruktor Panel</w:t>
+      </w:r>
+    </w:p>
+    <w:p>
+      <w:pPr>
+        <w:pStyle w:val="Listenabsatz"/>
+        <w:numPr>
+          <w:ilvl w:val="0"/>
+          <w:numId w:val="1"/>
+        </w:numPr>
+      </w:pPr>
+      <w:r>
+        <w:t>Ändern der Farbe mit Buttons</w:t>
       </w:r>
     </w:p>
     <w:sectPr>

</xml_diff>

<commit_message>
MouseAdapter und den Pinsel hinzugefügt
</commit_message>
<xml_diff>
--- a/Dokumentation/Projektdokumentation.docx
+++ b/Dokumentation/Projektdokumentation.docx
@@ -28,13 +28,8 @@
         </w:numPr>
       </w:pPr>
       <w:r>
-        <w:t xml:space="preserve">Erstellen der </w:t>
+        <w:t>Erstellen der GitRepository</w:t>
       </w:r>
-      <w:proofErr w:type="spellStart"/>
-      <w:r>
-        <w:t>GitRepository</w:t>
-      </w:r>
-      <w:proofErr w:type="spellEnd"/>
     </w:p>
     <w:p>
       <w:pPr>
@@ -57,13 +52,8 @@
         </w:numPr>
       </w:pPr>
       <w:r>
-        <w:t xml:space="preserve">Erstellen des </w:t>
+        <w:t>Erstellen des JFrame</w:t>
       </w:r>
-      <w:proofErr w:type="spellStart"/>
-      <w:r>
-        <w:t>JFrame</w:t>
-      </w:r>
-      <w:proofErr w:type="spellEnd"/>
     </w:p>
     <w:p>
       <w:pPr>
@@ -74,13 +64,8 @@
         </w:numPr>
       </w:pPr>
       <w:r>
-        <w:t xml:space="preserve">Erstellen des </w:t>
+        <w:t>Erstellen des JPanel</w:t>
       </w:r>
-      <w:proofErr w:type="spellStart"/>
-      <w:r>
-        <w:t>JPanel</w:t>
-      </w:r>
-      <w:proofErr w:type="spellEnd"/>
     </w:p>
     <w:p>
       <w:pPr>
@@ -91,15 +76,7 @@
         </w:numPr>
       </w:pPr>
       <w:r>
-        <w:t xml:space="preserve">Erstellen der Zeichenfläche mit </w:t>
-      </w:r>
-      <w:proofErr w:type="spellStart"/>
-      <w:r>
-        <w:t>paintComponent</w:t>
-      </w:r>
-      <w:proofErr w:type="spellEnd"/>
-      <w:r>
-        <w:t xml:space="preserve"> und Konstruktor Panel</w:t>
+        <w:t>Erstellen der Zeichenfläche mit paintComponent und Konstruktor Panel</w:t>
       </w:r>
     </w:p>
     <w:p>
@@ -112,6 +89,30 @@
       </w:pPr>
       <w:r>
         <w:t>Ändern der Farbe mit Buttons</w:t>
+      </w:r>
+    </w:p>
+    <w:p>
+      <w:pPr>
+        <w:pStyle w:val="Listenabsatz"/>
+        <w:numPr>
+          <w:ilvl w:val="0"/>
+          <w:numId w:val="1"/>
+        </w:numPr>
+      </w:pPr>
+      <w:r>
+        <w:t>MouseAdapterKlassen hinzugefügt</w:t>
+      </w:r>
+    </w:p>
+    <w:p>
+      <w:pPr>
+        <w:pStyle w:val="Listenabsatz"/>
+        <w:numPr>
+          <w:ilvl w:val="0"/>
+          <w:numId w:val="1"/>
+        </w:numPr>
+      </w:pPr>
+      <w:r>
+        <w:t>Pinsel hinzugefügt</w:t>
       </w:r>
     </w:p>
     <w:sectPr>

</xml_diff>

<commit_message>
Tools für Linien, Rechtecke, Ellipsen hinzugefügt. Änderung der Farben und Strichdicken direkt im Setter
</commit_message>
<xml_diff>
--- a/Dokumentation/Projektdokumentation.docx
+++ b/Dokumentation/Projektdokumentation.docx
@@ -113,6 +113,18 @@
       </w:pPr>
       <w:r>
         <w:t>Pinsel hinzugefügt</w:t>
+      </w:r>
+    </w:p>
+    <w:p>
+      <w:pPr>
+        <w:pStyle w:val="Listenabsatz"/>
+        <w:numPr>
+          <w:ilvl w:val="0"/>
+          <w:numId w:val="1"/>
+        </w:numPr>
+      </w:pPr>
+      <w:r>
+        <w:t>Linie, Rechteck, Ellipse hinzugefügt</w:t>
       </w:r>
     </w:p>
     <w:sectPr>

</xml_diff>

<commit_message>
Reorganisation der Symbol- und Menübarerstellung; neue Methode um Buttons zu erstellen
</commit_message>
<xml_diff>
--- a/Dokumentation/Projektdokumentation.docx
+++ b/Dokumentation/Projektdokumentation.docx
@@ -125,6 +125,78 @@
       </w:pPr>
       <w:r>
         <w:t>Linie, Rechteck, Ellipse hinzugefügt</w:t>
+      </w:r>
+    </w:p>
+    <w:p>
+      <w:pPr>
+        <w:pStyle w:val="Listenabsatz"/>
+        <w:numPr>
+          <w:ilvl w:val="0"/>
+          <w:numId w:val="1"/>
+        </w:numPr>
+      </w:pPr>
+      <w:r>
+        <w:t>Radierer überarbeitet</w:t>
+      </w:r>
+    </w:p>
+    <w:p>
+      <w:pPr>
+        <w:pStyle w:val="Listenabsatz"/>
+        <w:numPr>
+          <w:ilvl w:val="0"/>
+          <w:numId w:val="1"/>
+        </w:numPr>
+      </w:pPr>
+      <w:r>
+        <w:t>Strichdicke hinzugefügt</w:t>
+      </w:r>
+    </w:p>
+    <w:p>
+      <w:pPr>
+        <w:pStyle w:val="Listenabsatz"/>
+        <w:numPr>
+          <w:ilvl w:val="0"/>
+          <w:numId w:val="1"/>
+        </w:numPr>
+      </w:pPr>
+      <w:r>
+        <w:t>Anpassbare Blattgröße beim Starten</w:t>
+      </w:r>
+    </w:p>
+    <w:p>
+      <w:pPr>
+        <w:pStyle w:val="Listenabsatz"/>
+        <w:numPr>
+          <w:ilvl w:val="0"/>
+          <w:numId w:val="1"/>
+        </w:numPr>
+      </w:pPr>
+      <w:r>
+        <w:t>Neues Blatt hinzugefügt</w:t>
+      </w:r>
+    </w:p>
+    <w:p>
+      <w:pPr>
+        <w:pStyle w:val="Listenabsatz"/>
+        <w:numPr>
+          <w:ilvl w:val="0"/>
+          <w:numId w:val="2"/>
+        </w:numPr>
+      </w:pPr>
+      <w:r>
+        <w:t>Farben und Tools keine Arrays, um symbolisch programmieren zu können</w:t>
+      </w:r>
+    </w:p>
+    <w:p>
+      <w:pPr>
+        <w:pStyle w:val="Listenabsatz"/>
+        <w:numPr>
+          <w:ilvl w:val="0"/>
+          <w:numId w:val="1"/>
+        </w:numPr>
+      </w:pPr>
+      <w:r>
+        <w:t>Erstellung der Buttons reorganisiert</w:t>
       </w:r>
     </w:p>
     <w:sectPr>
@@ -140,6 +212,118 @@
 <file path=word/numbering.xml><?xml version="1.0" encoding="utf-8"?>
 <w:numbering xmlns:wpc="http://schemas.microsoft.com/office/word/2010/wordprocessingCanvas" xmlns:cx="http://schemas.microsoft.com/office/drawing/2014/chartex" xmlns:cx1="http://schemas.microsoft.com/office/drawing/2015/9/8/chartex" xmlns:cx2="http://schemas.microsoft.com/office/drawing/2015/10/21/chartex" xmlns:cx3="http://schemas.microsoft.com/office/drawing/2016/5/9/chartex" xmlns:cx4="http://schemas.microsoft.com/office/drawing/2016/5/10/chartex" xmlns:cx5="http://schemas.microsoft.com/office/drawing/2016/5/11/chartex" xmlns:cx6="http://schemas.microsoft.com/office/drawing/2016/5/12/chartex" xmlns:cx7="http://schemas.microsoft.com/office/drawing/2016/5/13/chartex" xmlns:cx8="http://schemas.microsoft.com/office/drawing/2016/5/14/chartex" xmlns:mc="http://schemas.openxmlformats.org/markup-compatibility/2006" xmlns:aink="http://schemas.microsoft.com/office/drawing/2016/ink" xmlns:am3d="http://schemas.microsoft.com/office/drawing/2017/model3d" xmlns:o="urn:schemas-microsoft-com:office:office" xmlns:r="http://schemas.openxmlformats.org/officeDocument/2006/relationships" xmlns:m="http://schemas.openxmlformats.org/officeDocument/2006/math" xmlns:v="urn:schemas-microsoft-com:vml" xmlns:wp14="http://schemas.microsoft.com/office/word/2010/wordprocessingDrawing" xmlns:wp="http://schemas.openxmlformats.org/drawingml/2006/wordprocessingDrawing" xmlns:w10="urn:schemas-microsoft-com:office:word" xmlns:w="http://schemas.openxmlformats.org/wordprocessingml/2006/main" xmlns:w14="http://schemas.microsoft.com/office/word/2010/wordml" xmlns:w15="http://schemas.microsoft.com/office/word/2012/wordml" xmlns:w16cex="http://schemas.microsoft.com/office/word/2018/wordml/cex" xmlns:w16cid="http://schemas.microsoft.com/office/word/2016/wordml/cid" xmlns:w16="http://schemas.microsoft.com/office/word/2018/wordml" xmlns:w16sdtdh="http://schemas.microsoft.com/office/word/2020/wordml/sdtdatahash" xmlns:w16se="http://schemas.microsoft.com/office/word/2015/wordml/symex" xmlns:wpg="http://schemas.microsoft.com/office/word/2010/wordprocessingGroup" xmlns:wpi="http://schemas.microsoft.com/office/word/2010/wordprocessingInk" xmlns:wne="http://schemas.microsoft.com/office/word/2006/wordml" xmlns:wps="http://schemas.microsoft.com/office/word/2010/wordprocessingShape" mc:Ignorable="w14 w15 w16se w16cid w16 w16cex w16sdtdh wp14">
   <w:abstractNum w:abstractNumId="0" w15:restartNumberingAfterBreak="0">
+    <w:nsid w:val="04EC04D2"/>
+    <w:multiLevelType w:val="hybridMultilevel"/>
+    <w:tmpl w:val="D47AC36E"/>
+    <w:lvl w:ilvl="0" w:tplc="AD541EC6">
+      <w:numFmt w:val="bullet"/>
+      <w:lvlText w:val=""/>
+      <w:lvlJc w:val="left"/>
+      <w:pPr>
+        <w:ind w:left="720" w:hanging="360"/>
+      </w:pPr>
+      <w:rPr>
+        <w:rFonts w:ascii="Wingdings" w:eastAsiaTheme="minorHAnsi" w:hAnsi="Wingdings" w:cstheme="minorBidi" w:hint="default"/>
+      </w:rPr>
+    </w:lvl>
+    <w:lvl w:ilvl="1" w:tplc="04070003" w:tentative="1">
+      <w:start w:val="1"/>
+      <w:numFmt w:val="bullet"/>
+      <w:lvlText w:val="o"/>
+      <w:lvlJc w:val="left"/>
+      <w:pPr>
+        <w:ind w:left="1440" w:hanging="360"/>
+      </w:pPr>
+      <w:rPr>
+        <w:rFonts w:ascii="Courier New" w:hAnsi="Courier New" w:cs="Courier New" w:hint="default"/>
+      </w:rPr>
+    </w:lvl>
+    <w:lvl w:ilvl="2" w:tplc="04070005" w:tentative="1">
+      <w:start w:val="1"/>
+      <w:numFmt w:val="bullet"/>
+      <w:lvlText w:val=""/>
+      <w:lvlJc w:val="left"/>
+      <w:pPr>
+        <w:ind w:left="2160" w:hanging="360"/>
+      </w:pPr>
+      <w:rPr>
+        <w:rFonts w:ascii="Wingdings" w:hAnsi="Wingdings" w:hint="default"/>
+      </w:rPr>
+    </w:lvl>
+    <w:lvl w:ilvl="3" w:tplc="04070001" w:tentative="1">
+      <w:start w:val="1"/>
+      <w:numFmt w:val="bullet"/>
+      <w:lvlText w:val=""/>
+      <w:lvlJc w:val="left"/>
+      <w:pPr>
+        <w:ind w:left="2880" w:hanging="360"/>
+      </w:pPr>
+      <w:rPr>
+        <w:rFonts w:ascii="Symbol" w:hAnsi="Symbol" w:hint="default"/>
+      </w:rPr>
+    </w:lvl>
+    <w:lvl w:ilvl="4" w:tplc="04070003" w:tentative="1">
+      <w:start w:val="1"/>
+      <w:numFmt w:val="bullet"/>
+      <w:lvlText w:val="o"/>
+      <w:lvlJc w:val="left"/>
+      <w:pPr>
+        <w:ind w:left="3600" w:hanging="360"/>
+      </w:pPr>
+      <w:rPr>
+        <w:rFonts w:ascii="Courier New" w:hAnsi="Courier New" w:cs="Courier New" w:hint="default"/>
+      </w:rPr>
+    </w:lvl>
+    <w:lvl w:ilvl="5" w:tplc="04070005" w:tentative="1">
+      <w:start w:val="1"/>
+      <w:numFmt w:val="bullet"/>
+      <w:lvlText w:val=""/>
+      <w:lvlJc w:val="left"/>
+      <w:pPr>
+        <w:ind w:left="4320" w:hanging="360"/>
+      </w:pPr>
+      <w:rPr>
+        <w:rFonts w:ascii="Wingdings" w:hAnsi="Wingdings" w:hint="default"/>
+      </w:rPr>
+    </w:lvl>
+    <w:lvl w:ilvl="6" w:tplc="04070001" w:tentative="1">
+      <w:start w:val="1"/>
+      <w:numFmt w:val="bullet"/>
+      <w:lvlText w:val=""/>
+      <w:lvlJc w:val="left"/>
+      <w:pPr>
+        <w:ind w:left="5040" w:hanging="360"/>
+      </w:pPr>
+      <w:rPr>
+        <w:rFonts w:ascii="Symbol" w:hAnsi="Symbol" w:hint="default"/>
+      </w:rPr>
+    </w:lvl>
+    <w:lvl w:ilvl="7" w:tplc="04070003" w:tentative="1">
+      <w:start w:val="1"/>
+      <w:numFmt w:val="bullet"/>
+      <w:lvlText w:val="o"/>
+      <w:lvlJc w:val="left"/>
+      <w:pPr>
+        <w:ind w:left="5760" w:hanging="360"/>
+      </w:pPr>
+      <w:rPr>
+        <w:rFonts w:ascii="Courier New" w:hAnsi="Courier New" w:cs="Courier New" w:hint="default"/>
+      </w:rPr>
+    </w:lvl>
+    <w:lvl w:ilvl="8" w:tplc="04070005" w:tentative="1">
+      <w:start w:val="1"/>
+      <w:numFmt w:val="bullet"/>
+      <w:lvlText w:val=""/>
+      <w:lvlJc w:val="left"/>
+      <w:pPr>
+        <w:ind w:left="6480" w:hanging="360"/>
+      </w:pPr>
+      <w:rPr>
+        <w:rFonts w:ascii="Wingdings" w:hAnsi="Wingdings" w:hint="default"/>
+      </w:rPr>
+    </w:lvl>
+  </w:abstractNum>
+  <w:abstractNum w:abstractNumId="1" w15:restartNumberingAfterBreak="0">
     <w:nsid w:val="731C5CB6"/>
     <w:multiLevelType w:val="hybridMultilevel"/>
     <w:tmpl w:val="B37C1E08"/>
@@ -252,6 +436,9 @@
     </w:lvl>
   </w:abstractNum>
   <w:num w:numId="1">
+    <w:abstractNumId w:val="1"/>
+  </w:num>
+  <w:num w:numId="2">
     <w:abstractNumId w:val="0"/>
   </w:num>
 </w:numbering>

</xml_diff>

<commit_message>
Laden und Speichern von Bildern implementiert
</commit_message>
<xml_diff>
--- a/Dokumentation/Projektdokumentation.docx
+++ b/Dokumentation/Projektdokumentation.docx
@@ -197,6 +197,18 @@
       </w:pPr>
       <w:r>
         <w:t>Erstellung der Buttons reorganisiert</w:t>
+      </w:r>
+    </w:p>
+    <w:p>
+      <w:pPr>
+        <w:pStyle w:val="Listenabsatz"/>
+        <w:numPr>
+          <w:ilvl w:val="0"/>
+          <w:numId w:val="1"/>
+        </w:numPr>
+      </w:pPr>
+      <w:r>
+        <w:t>Laden und Speichern von Bildern</w:t>
       </w:r>
     </w:p>
     <w:sectPr>

</xml_diff>